<commit_message>
fix: add placeholders for comparative performance graphs in documentation
</commit_message>
<xml_diff>
--- a/PROJECT 1 MEMORY.docx
+++ b/PROJECT 1 MEMORY.docx
@@ -640,6 +640,154 @@
     </w:p>
     <w:p>
       <w:pPr>
+        <w:spacing w:after="0" w:line="240" w:lineRule="auto"/>
+        <w:rPr>
+          <w:rFonts w:ascii="Times New Roman" w:eastAsia="Times New Roman" w:hAnsi="Times New Roman" w:cs="Times New Roman"/>
+          <w:kern w:val="0"/>
+          <w:lang w:val="en-GB" w:eastAsia="en-GB"/>
+          <w14:ligatures w14:val="none"/>
+        </w:rPr>
+      </w:pPr>
+      <w:r>
+        <w:rPr>
+          <w:rFonts w:ascii="Times New Roman" w:eastAsia="Times New Roman" w:hAnsi="Times New Roman" w:cs="Times New Roman"/>
+          <w:noProof/>
+          <w:kern w:val="0"/>
+          <w:lang w:val="en-GB" w:eastAsia="en-GB"/>
+          <w14:ligatures w14:val="none"/>
+        </w:rPr>
+        <w:drawing>
+          <wp:inline distT="0" distB="0" distL="0" distR="0" wp14:anchorId="1E4527E8" wp14:editId="458CAEB7">
+            <wp:extent cx="5279863" cy="3375660"/>
+            <wp:effectExtent l="0" t="0" r="0" b="0"/>
+            <wp:docPr id="1191052107" name="Imagen 2" descr="Gráfico, Gráfico de líneas&#10;&#10;El contenido generado por IA puede ser incorrecto."/>
+            <wp:cNvGraphicFramePr>
+              <a:graphicFrameLocks xmlns:a="http://schemas.openxmlformats.org/drawingml/2006/main" noChangeAspect="1"/>
+            </wp:cNvGraphicFramePr>
+            <a:graphic xmlns:a="http://schemas.openxmlformats.org/drawingml/2006/main">
+              <a:graphicData uri="http://schemas.openxmlformats.org/drawingml/2006/picture">
+                <pic:pic xmlns:pic="http://schemas.openxmlformats.org/drawingml/2006/picture">
+                  <pic:nvPicPr>
+                    <pic:cNvPr id="1191052107" name="Imagen 2" descr="Gráfico, Gráfico de líneas&#10;&#10;El contenido generado por IA puede ser incorrecto."/>
+                    <pic:cNvPicPr>
+                      <a:picLocks noChangeAspect="1" noChangeArrowheads="1"/>
+                    </pic:cNvPicPr>
+                  </pic:nvPicPr>
+                  <pic:blipFill>
+                    <a:blip r:embed="rId6">
+                      <a:extLst>
+                        <a:ext uri="{28A0092B-C50C-407E-A947-70E740481C1C}">
+                          <a14:useLocalDpi xmlns:a14="http://schemas.microsoft.com/office/drawing/2010/main" val="0"/>
+                        </a:ext>
+                      </a:extLst>
+                    </a:blip>
+                    <a:srcRect/>
+                    <a:stretch>
+                      <a:fillRect/>
+                    </a:stretch>
+                  </pic:blipFill>
+                  <pic:spPr bwMode="auto">
+                    <a:xfrm>
+                      <a:off x="0" y="0"/>
+                      <a:ext cx="5309031" cy="3394308"/>
+                    </a:xfrm>
+                    <a:prstGeom prst="rect">
+                      <a:avLst/>
+                    </a:prstGeom>
+                    <a:noFill/>
+                    <a:ln>
+                      <a:noFill/>
+                    </a:ln>
+                  </pic:spPr>
+                </pic:pic>
+              </a:graphicData>
+            </a:graphic>
+          </wp:inline>
+        </w:drawing>
+      </w:r>
+    </w:p>
+    <w:p>
+      <w:pPr>
+        <w:spacing w:after="0" w:line="240" w:lineRule="auto"/>
+        <w:rPr>
+          <w:rFonts w:ascii="Times New Roman" w:eastAsia="Times New Roman" w:hAnsi="Times New Roman" w:cs="Times New Roman"/>
+          <w:kern w:val="0"/>
+          <w:lang w:val="en-GB" w:eastAsia="en-GB"/>
+          <w14:ligatures w14:val="none"/>
+        </w:rPr>
+      </w:pPr>
+      <w:r>
+        <w:rPr>
+          <w:rFonts w:ascii="Times New Roman" w:eastAsia="Times New Roman" w:hAnsi="Times New Roman" w:cs="Times New Roman"/>
+          <w:noProof/>
+          <w:kern w:val="0"/>
+          <w:lang w:val="en-GB" w:eastAsia="en-GB"/>
+          <w14:ligatures w14:val="none"/>
+        </w:rPr>
+        <w:lastRenderedPageBreak/>
+        <w:drawing>
+          <wp:inline distT="0" distB="0" distL="0" distR="0" wp14:anchorId="3642B9FA" wp14:editId="34A7FC74">
+            <wp:extent cx="5223183" cy="3375660"/>
+            <wp:effectExtent l="0" t="0" r="0" b="0"/>
+            <wp:docPr id="1961383225" name="Imagen 3" descr="Gráfico, Gráfico de líneas&#10;&#10;El contenido generado por IA puede ser incorrecto."/>
+            <wp:cNvGraphicFramePr>
+              <a:graphicFrameLocks xmlns:a="http://schemas.openxmlformats.org/drawingml/2006/main" noChangeAspect="1"/>
+            </wp:cNvGraphicFramePr>
+            <a:graphic xmlns:a="http://schemas.openxmlformats.org/drawingml/2006/main">
+              <a:graphicData uri="http://schemas.openxmlformats.org/drawingml/2006/picture">
+                <pic:pic xmlns:pic="http://schemas.openxmlformats.org/drawingml/2006/picture">
+                  <pic:nvPicPr>
+                    <pic:cNvPr id="1961383225" name="Imagen 3" descr="Gráfico, Gráfico de líneas&#10;&#10;El contenido generado por IA puede ser incorrecto."/>
+                    <pic:cNvPicPr>
+                      <a:picLocks noChangeAspect="1" noChangeArrowheads="1"/>
+                    </pic:cNvPicPr>
+                  </pic:nvPicPr>
+                  <pic:blipFill>
+                    <a:blip r:embed="rId7">
+                      <a:extLst>
+                        <a:ext uri="{28A0092B-C50C-407E-A947-70E740481C1C}">
+                          <a14:useLocalDpi xmlns:a14="http://schemas.microsoft.com/office/drawing/2010/main" val="0"/>
+                        </a:ext>
+                      </a:extLst>
+                    </a:blip>
+                    <a:srcRect/>
+                    <a:stretch>
+                      <a:fillRect/>
+                    </a:stretch>
+                  </pic:blipFill>
+                  <pic:spPr bwMode="auto">
+                    <a:xfrm>
+                      <a:off x="0" y="0"/>
+                      <a:ext cx="5249148" cy="3392440"/>
+                    </a:xfrm>
+                    <a:prstGeom prst="rect">
+                      <a:avLst/>
+                    </a:prstGeom>
+                    <a:noFill/>
+                    <a:ln>
+                      <a:noFill/>
+                    </a:ln>
+                  </pic:spPr>
+                </pic:pic>
+              </a:graphicData>
+            </a:graphic>
+          </wp:inline>
+        </w:drawing>
+      </w:r>
+    </w:p>
+    <w:p>
+      <w:pPr>
+        <w:spacing w:after="0" w:line="240" w:lineRule="auto"/>
+        <w:rPr>
+          <w:rFonts w:ascii="Times New Roman" w:eastAsia="Times New Roman" w:hAnsi="Times New Roman" w:cs="Times New Roman"/>
+          <w:kern w:val="0"/>
+          <w:lang w:val="en-GB" w:eastAsia="en-GB"/>
+          <w14:ligatures w14:val="none"/>
+        </w:rPr>
+      </w:pPr>
+    </w:p>
+    <w:p>
+      <w:pPr>
         <w:spacing w:after="100" w:afterAutospacing="1" w:line="240" w:lineRule="auto"/>
         <w:rPr>
           <w:rFonts w:ascii="Arial" w:eastAsia="Times New Roman" w:hAnsi="Arial" w:cs="Arial"/>
@@ -648,15 +796,6 @@
           <w14:ligatures w14:val="none"/>
         </w:rPr>
       </w:pPr>
-      <w:r>
-        <w:rPr>
-          <w:rFonts w:ascii="Arial" w:eastAsia="Times New Roman" w:hAnsi="Arial" w:cs="Arial"/>
-          <w:kern w:val="0"/>
-          <w:lang w:val="en-GB" w:eastAsia="en-GB"/>
-          <w14:ligatures w14:val="none"/>
-        </w:rPr>
-        <w:t>[Insert Comparative Performance Graphs Here]</w:t>
-      </w:r>
     </w:p>
     <w:p>
       <w:pPr>
@@ -908,7 +1047,7 @@
       </w:pPr>
     </w:p>
     <w:sectPr>
-      <w:headerReference w:type="default" r:id="rId6"/>
+      <w:headerReference w:type="default" r:id="rId8"/>
       <w:pgSz w:w="11906" w:h="16838"/>
       <w:pgMar w:top="1417" w:right="1701" w:bottom="1417" w:left="1701" w:header="708" w:footer="708" w:gutter="0"/>
       <w:cols w:space="708"/>
@@ -1983,6 +2122,60 @@
       <w:lang w:val="en-US"/>
     </w:rPr>
   </w:style>
+  <w:style w:type="paragraph" w:styleId="HTMLconformatoprevio">
+    <w:name w:val="HTML Preformatted"/>
+    <w:basedOn w:val="Normal"/>
+    <w:link w:val="HTMLconformatoprevioCar"/>
+    <w:uiPriority w:val="99"/>
+    <w:semiHidden/>
+    <w:unhideWhenUsed/>
+    <w:rsid w:val="00F22F77"/>
+    <w:pPr>
+      <w:tabs>
+        <w:tab w:val="left" w:pos="916"/>
+        <w:tab w:val="left" w:pos="1832"/>
+        <w:tab w:val="left" w:pos="2748"/>
+        <w:tab w:val="left" w:pos="3664"/>
+        <w:tab w:val="left" w:pos="4580"/>
+        <w:tab w:val="left" w:pos="5496"/>
+        <w:tab w:val="left" w:pos="6412"/>
+        <w:tab w:val="left" w:pos="7328"/>
+        <w:tab w:val="left" w:pos="8244"/>
+        <w:tab w:val="left" w:pos="9160"/>
+        <w:tab w:val="left" w:pos="10076"/>
+        <w:tab w:val="left" w:pos="10992"/>
+        <w:tab w:val="left" w:pos="11908"/>
+        <w:tab w:val="left" w:pos="12824"/>
+        <w:tab w:val="left" w:pos="13740"/>
+        <w:tab w:val="left" w:pos="14656"/>
+      </w:tabs>
+      <w:spacing w:after="0" w:line="240" w:lineRule="auto"/>
+    </w:pPr>
+    <w:rPr>
+      <w:rFonts w:ascii="Courier New" w:eastAsia="Times New Roman" w:hAnsi="Courier New" w:cs="Courier New"/>
+      <w:kern w:val="0"/>
+      <w:sz w:val="20"/>
+      <w:szCs w:val="20"/>
+      <w:lang w:val="en-GB" w:eastAsia="en-GB"/>
+      <w14:ligatures w14:val="none"/>
+    </w:rPr>
+  </w:style>
+  <w:style w:type="character" w:customStyle="1" w:styleId="HTMLconformatoprevioCar">
+    <w:name w:val="HTML con formato previo Car"/>
+    <w:basedOn w:val="Fuentedeprrafopredeter"/>
+    <w:link w:val="HTMLconformatoprevio"/>
+    <w:uiPriority w:val="99"/>
+    <w:semiHidden/>
+    <w:rsid w:val="00F22F77"/>
+    <w:rPr>
+      <w:rFonts w:ascii="Courier New" w:eastAsia="Times New Roman" w:hAnsi="Courier New" w:cs="Courier New"/>
+      <w:kern w:val="0"/>
+      <w:sz w:val="20"/>
+      <w:szCs w:val="20"/>
+      <w:lang w:eastAsia="en-GB"/>
+      <w14:ligatures w14:val="none"/>
+    </w:rPr>
+  </w:style>
 </w:styles>
 </file>
 

</xml_diff>